<commit_message>
* add exercise numbers and lecture name to files
</commit_message>
<xml_diff>
--- a/2012-02-13_Jan Rehwaldt_What is Social Informatics and Why Does it Matter.docx
+++ b/2012-02-13_Jan Rehwaldt_What is Social Informatics and Why Does it Matter.docx
@@ -33,7 +33,19 @@
         <w:rPr>
           <w:lang w:val="en-GB"/>
         </w:rPr>
-        <w:t>, February 2012</w:t>
+        <w:t xml:space="preserve">, </w:t>
+      </w:r>
+      <w:r>
+        <w:rPr>
+          <w:lang w:val="en-GB"/>
+        </w:rPr>
+        <w:t xml:space="preserve">Social Informatics, </w:t>
+      </w:r>
+      <w:r>
+        <w:rPr>
+          <w:lang w:val="en-GB"/>
+        </w:rPr>
+        <w:t>February 2012</w:t>
       </w:r>
     </w:p>
     <w:p>
@@ -44,6 +56,15 @@
           <w:lang w:val="en-GB"/>
         </w:rPr>
       </w:pPr>
+      <w:r>
+        <w:rPr>
+          <w:i/>
+          <w:lang w:val="en-GB"/>
+        </w:rPr>
+        <w:t xml:space="preserve">Exercise 1: </w:t>
+      </w:r>
+      <w:bookmarkStart w:id="0" w:name="_GoBack"/>
+      <w:bookmarkEnd w:id="0"/>
       <w:r>
         <w:rPr>
           <w:i/>
@@ -1293,8 +1314,6 @@
         </w:rPr>
         <w:t>”.</w:t>
       </w:r>
-      <w:bookmarkStart w:id="0" w:name="_GoBack"/>
-      <w:bookmarkEnd w:id="0"/>
     </w:p>
     <w:p>
       <w:pPr>

</xml_diff>